<commit_message>
Heroku is now working, updated word doc
</commit_message>
<xml_diff>
--- a/HowToDeployOnHeroku.docx
+++ b/HowToDeployOnHeroku.docx
@@ -74,7 +74,7 @@
       <w:r>
         <w:t xml:space="preserve">Download Heroku CLI: </w:t>
       </w:r>
-      <w:hyperlink r:id="rId5" w:history="1">
+      <w:hyperlink r:id="rId5" w:anchor="download-and-install" w:history="1">
         <w:r>
           <w:rPr>
             <w:rStyle w:val="Hyperlink"/>
@@ -240,8 +240,548 @@
       <w:pPr>
         <w:spacing w:after="0"/>
       </w:pPr>
+      <w:r>
+        <w:t xml:space="preserve">I got “500 Internal Server Error”; to investigate run the following in </w:t>
+      </w:r>
+      <w:proofErr w:type="spellStart"/>
+      <w:r>
+        <w:t>VSCode</w:t>
+      </w:r>
+      <w:proofErr w:type="spellEnd"/>
+      <w:r>
+        <w:t xml:space="preserve"> terminal:</w:t>
+      </w:r>
+    </w:p>
+    <w:p>
+      <w:pPr>
+        <w:shd w:val="clear" w:color="auto" w:fill="44546A" w:themeFill="text2"/>
+        <w:spacing w:after="0"/>
+        <w:rPr>
+          <w:color w:val="FFFFFF" w:themeColor="background1"/>
+        </w:rPr>
+      </w:pPr>
+      <w:r>
+        <w:rPr>
+          <w:color w:val="FFFFFF" w:themeColor="background1"/>
+        </w:rPr>
+        <w:t xml:space="preserve">$ </w:t>
+      </w:r>
+      <w:proofErr w:type="spellStart"/>
+      <w:r>
+        <w:rPr>
+          <w:color w:val="FFFFFF" w:themeColor="background1"/>
+        </w:rPr>
+        <w:t>heroku</w:t>
+      </w:r>
+      <w:proofErr w:type="spellEnd"/>
+      <w:r>
+        <w:rPr>
+          <w:color w:val="FFFFFF" w:themeColor="background1"/>
+        </w:rPr>
+        <w:t xml:space="preserve"> logs -t</w:t>
+      </w:r>
+    </w:p>
+    <w:p>
+      <w:pPr>
+        <w:spacing w:after="0"/>
+      </w:pPr>
+    </w:p>
+    <w:p>
+      <w:pPr>
+        <w:spacing w:after="0"/>
+      </w:pPr>
+      <w:r>
+        <w:t>Missing libraries</w:t>
+      </w:r>
+    </w:p>
+    <w:p>
+      <w:pPr>
+        <w:shd w:val="clear" w:color="auto" w:fill="44546A" w:themeFill="text2"/>
+        <w:spacing w:after="0"/>
+        <w:rPr>
+          <w:color w:val="FFFFFF" w:themeColor="background1"/>
+        </w:rPr>
+      </w:pPr>
+      <w:r>
+        <w:rPr>
+          <w:color w:val="FFFFFF" w:themeColor="background1"/>
+        </w:rPr>
+        <w:t xml:space="preserve">$ pip list | </w:t>
+      </w:r>
+      <w:proofErr w:type="spellStart"/>
+      <w:r>
+        <w:rPr>
+          <w:color w:val="FFFFFF" w:themeColor="background1"/>
+        </w:rPr>
+        <w:t>awk</w:t>
+      </w:r>
+      <w:proofErr w:type="spellEnd"/>
+      <w:r>
+        <w:rPr>
+          <w:color w:val="FFFFFF" w:themeColor="background1"/>
+        </w:rPr>
+        <w:t xml:space="preserve"> '{print $1"=="$2}'</w:t>
+      </w:r>
+    </w:p>
+    <w:p>
+      <w:pPr>
+        <w:spacing w:after="0"/>
+      </w:pPr>
+    </w:p>
+    <w:p>
+      <w:pPr>
+        <w:spacing w:after="0"/>
+      </w:pPr>
+      <w:r>
+        <w:t>Huge list – add this to requirements.txt</w:t>
+      </w:r>
+    </w:p>
+    <w:p>
+      <w:pPr>
+        <w:spacing w:after="0"/>
+      </w:pPr>
+      <w:r>
+        <w:t>This will not work…error:</w:t>
+      </w:r>
+    </w:p>
+    <w:p>
+      <w:pPr>
+        <w:spacing w:after="0"/>
+      </w:pPr>
+      <w:r>
+        <w:t>Compiled slug size: 873.6M is too large (max is 500M).</w:t>
+      </w:r>
+    </w:p>
+    <w:p>
+      <w:pPr>
+        <w:spacing w:after="0"/>
+      </w:pPr>
+    </w:p>
+    <w:p>
+      <w:pPr>
+        <w:spacing w:after="0"/>
+      </w:pPr>
+      <w:r>
+        <w:t>Requirements.txt:</w:t>
+      </w:r>
+    </w:p>
+    <w:p>
+      <w:pPr>
+        <w:shd w:val="clear" w:color="auto" w:fill="1E1E1E"/>
+        <w:spacing w:after="0" w:line="330" w:lineRule="atLeast"/>
+        <w:rPr>
+          <w:rFonts w:ascii="Consolas" w:eastAsia="Times New Roman" w:hAnsi="Consolas" w:cs="Times New Roman"/>
+          <w:color w:val="D4D4D4"/>
+          <w:sz w:val="18"/>
+          <w:szCs w:val="24"/>
+        </w:rPr>
+      </w:pPr>
+      <w:proofErr w:type="spellStart"/>
+      <w:r>
+        <w:rPr>
+          <w:rFonts w:ascii="Consolas" w:eastAsia="Times New Roman" w:hAnsi="Consolas" w:cs="Times New Roman"/>
+          <w:color w:val="D4D4D4"/>
+          <w:sz w:val="18"/>
+          <w:szCs w:val="24"/>
+        </w:rPr>
+        <w:t>WTFo</w:t>
+      </w:r>
       <w:bookmarkStart w:id="0" w:name="_GoBack"/>
       <w:bookmarkEnd w:id="0"/>
+      <w:r>
+        <w:rPr>
+          <w:rFonts w:ascii="Consolas" w:eastAsia="Times New Roman" w:hAnsi="Consolas" w:cs="Times New Roman"/>
+          <w:color w:val="D4D4D4"/>
+          <w:sz w:val="18"/>
+          <w:szCs w:val="24"/>
+        </w:rPr>
+        <w:t>rms</w:t>
+      </w:r>
+      <w:proofErr w:type="spellEnd"/>
+      <w:r>
+        <w:rPr>
+          <w:rFonts w:ascii="Consolas" w:eastAsia="Times New Roman" w:hAnsi="Consolas" w:cs="Times New Roman"/>
+          <w:color w:val="D4D4D4"/>
+          <w:sz w:val="18"/>
+          <w:szCs w:val="24"/>
+        </w:rPr>
+        <w:t>==</w:t>
+      </w:r>
+      <w:r>
+        <w:rPr>
+          <w:rFonts w:ascii="Consolas" w:eastAsia="Times New Roman" w:hAnsi="Consolas" w:cs="Times New Roman"/>
+          <w:color w:val="B5CEA8"/>
+          <w:sz w:val="18"/>
+          <w:szCs w:val="24"/>
+        </w:rPr>
+        <w:t>2.2.1</w:t>
+      </w:r>
+    </w:p>
+    <w:p>
+      <w:pPr>
+        <w:shd w:val="clear" w:color="auto" w:fill="1E1E1E"/>
+        <w:spacing w:after="0" w:line="330" w:lineRule="atLeast"/>
+        <w:rPr>
+          <w:rFonts w:ascii="Consolas" w:eastAsia="Times New Roman" w:hAnsi="Consolas" w:cs="Times New Roman"/>
+          <w:color w:val="D4D4D4"/>
+          <w:sz w:val="18"/>
+          <w:szCs w:val="24"/>
+        </w:rPr>
+      </w:pPr>
+      <w:proofErr w:type="spellStart"/>
+      <w:r>
+        <w:rPr>
+          <w:rFonts w:ascii="Consolas" w:eastAsia="Times New Roman" w:hAnsi="Consolas" w:cs="Times New Roman"/>
+          <w:color w:val="D4D4D4"/>
+          <w:sz w:val="18"/>
+          <w:szCs w:val="24"/>
+        </w:rPr>
+        <w:t>SQLAlchemy</w:t>
+      </w:r>
+      <w:proofErr w:type="spellEnd"/>
+      <w:r>
+        <w:rPr>
+          <w:rFonts w:ascii="Consolas" w:eastAsia="Times New Roman" w:hAnsi="Consolas" w:cs="Times New Roman"/>
+          <w:color w:val="D4D4D4"/>
+          <w:sz w:val="18"/>
+          <w:szCs w:val="24"/>
+        </w:rPr>
+        <w:t>==</w:t>
+      </w:r>
+      <w:r>
+        <w:rPr>
+          <w:rFonts w:ascii="Consolas" w:eastAsia="Times New Roman" w:hAnsi="Consolas" w:cs="Times New Roman"/>
+          <w:color w:val="B5CEA8"/>
+          <w:sz w:val="18"/>
+          <w:szCs w:val="24"/>
+        </w:rPr>
+        <w:t>1.2.7</w:t>
+      </w:r>
+    </w:p>
+    <w:p>
+      <w:pPr>
+        <w:shd w:val="clear" w:color="auto" w:fill="1E1E1E"/>
+        <w:spacing w:after="0" w:line="330" w:lineRule="atLeast"/>
+        <w:rPr>
+          <w:rFonts w:ascii="Consolas" w:eastAsia="Times New Roman" w:hAnsi="Consolas" w:cs="Times New Roman"/>
+          <w:color w:val="D4D4D4"/>
+          <w:sz w:val="18"/>
+          <w:szCs w:val="24"/>
+        </w:rPr>
+      </w:pPr>
+      <w:proofErr w:type="spellStart"/>
+      <w:r>
+        <w:rPr>
+          <w:rFonts w:ascii="Consolas" w:eastAsia="Times New Roman" w:hAnsi="Consolas" w:cs="Times New Roman"/>
+          <w:color w:val="D4D4D4"/>
+          <w:sz w:val="18"/>
+          <w:szCs w:val="24"/>
+        </w:rPr>
+        <w:t>bcrypt</w:t>
+      </w:r>
+      <w:proofErr w:type="spellEnd"/>
+      <w:r>
+        <w:rPr>
+          <w:rFonts w:ascii="Consolas" w:eastAsia="Times New Roman" w:hAnsi="Consolas" w:cs="Times New Roman"/>
+          <w:color w:val="D4D4D4"/>
+          <w:sz w:val="18"/>
+          <w:szCs w:val="24"/>
+        </w:rPr>
+        <w:t>==</w:t>
+      </w:r>
+      <w:r>
+        <w:rPr>
+          <w:rFonts w:ascii="Consolas" w:eastAsia="Times New Roman" w:hAnsi="Consolas" w:cs="Times New Roman"/>
+          <w:color w:val="B5CEA8"/>
+          <w:sz w:val="18"/>
+          <w:szCs w:val="24"/>
+        </w:rPr>
+        <w:t>3.1.7</w:t>
+      </w:r>
+    </w:p>
+    <w:p>
+      <w:pPr>
+        <w:shd w:val="clear" w:color="auto" w:fill="1E1E1E"/>
+        <w:spacing w:after="0" w:line="330" w:lineRule="atLeast"/>
+        <w:rPr>
+          <w:rFonts w:ascii="Consolas" w:eastAsia="Times New Roman" w:hAnsi="Consolas" w:cs="Times New Roman"/>
+          <w:color w:val="D4D4D4"/>
+          <w:sz w:val="18"/>
+          <w:szCs w:val="24"/>
+        </w:rPr>
+      </w:pPr>
+      <w:r>
+        <w:rPr>
+          <w:rFonts w:ascii="Consolas" w:eastAsia="Times New Roman" w:hAnsi="Consolas" w:cs="Times New Roman"/>
+          <w:color w:val="D4D4D4"/>
+          <w:sz w:val="18"/>
+          <w:szCs w:val="24"/>
+        </w:rPr>
+        <w:t>requests==</w:t>
+      </w:r>
+      <w:r>
+        <w:rPr>
+          <w:rFonts w:ascii="Consolas" w:eastAsia="Times New Roman" w:hAnsi="Consolas" w:cs="Times New Roman"/>
+          <w:color w:val="B5CEA8"/>
+          <w:sz w:val="18"/>
+          <w:szCs w:val="24"/>
+        </w:rPr>
+        <w:t>2.18.4</w:t>
+      </w:r>
+    </w:p>
+    <w:p>
+      <w:pPr>
+        <w:shd w:val="clear" w:color="auto" w:fill="1E1E1E"/>
+        <w:spacing w:after="0" w:line="330" w:lineRule="atLeast"/>
+        <w:rPr>
+          <w:rFonts w:ascii="Consolas" w:eastAsia="Times New Roman" w:hAnsi="Consolas" w:cs="Times New Roman"/>
+          <w:color w:val="D4D4D4"/>
+          <w:sz w:val="18"/>
+          <w:szCs w:val="24"/>
+        </w:rPr>
+      </w:pPr>
+      <w:r>
+        <w:rPr>
+          <w:rFonts w:ascii="Consolas" w:eastAsia="Times New Roman" w:hAnsi="Consolas" w:cs="Times New Roman"/>
+          <w:color w:val="D4D4D4"/>
+          <w:sz w:val="18"/>
+          <w:szCs w:val="24"/>
+        </w:rPr>
+        <w:t>flask-</w:t>
+      </w:r>
+      <w:proofErr w:type="spellStart"/>
+      <w:r>
+        <w:rPr>
+          <w:rFonts w:ascii="Consolas" w:eastAsia="Times New Roman" w:hAnsi="Consolas" w:cs="Times New Roman"/>
+          <w:color w:val="D4D4D4"/>
+          <w:sz w:val="18"/>
+          <w:szCs w:val="24"/>
+        </w:rPr>
+        <w:t>heroku</w:t>
+      </w:r>
+      <w:proofErr w:type="spellEnd"/>
+      <w:r>
+        <w:rPr>
+          <w:rFonts w:ascii="Consolas" w:eastAsia="Times New Roman" w:hAnsi="Consolas" w:cs="Times New Roman"/>
+          <w:color w:val="D4D4D4"/>
+          <w:sz w:val="18"/>
+          <w:szCs w:val="24"/>
+        </w:rPr>
+        <w:t>==</w:t>
+      </w:r>
+      <w:r>
+        <w:rPr>
+          <w:rFonts w:ascii="Consolas" w:eastAsia="Times New Roman" w:hAnsi="Consolas" w:cs="Times New Roman"/>
+          <w:color w:val="B5CEA8"/>
+          <w:sz w:val="18"/>
+          <w:szCs w:val="24"/>
+        </w:rPr>
+        <w:t>0.1.9</w:t>
+      </w:r>
+    </w:p>
+    <w:p>
+      <w:pPr>
+        <w:shd w:val="clear" w:color="auto" w:fill="1E1E1E"/>
+        <w:spacing w:after="0" w:line="330" w:lineRule="atLeast"/>
+        <w:rPr>
+          <w:rFonts w:ascii="Consolas" w:eastAsia="Times New Roman" w:hAnsi="Consolas" w:cs="Times New Roman"/>
+          <w:color w:val="D4D4D4"/>
+          <w:sz w:val="18"/>
+          <w:szCs w:val="24"/>
+        </w:rPr>
+      </w:pPr>
+      <w:proofErr w:type="spellStart"/>
+      <w:r>
+        <w:rPr>
+          <w:rFonts w:ascii="Consolas" w:eastAsia="Times New Roman" w:hAnsi="Consolas" w:cs="Times New Roman"/>
+          <w:color w:val="D4D4D4"/>
+          <w:sz w:val="18"/>
+          <w:szCs w:val="24"/>
+        </w:rPr>
+        <w:t>gunicorn</w:t>
+      </w:r>
+      <w:proofErr w:type="spellEnd"/>
+      <w:r>
+        <w:rPr>
+          <w:rFonts w:ascii="Consolas" w:eastAsia="Times New Roman" w:hAnsi="Consolas" w:cs="Times New Roman"/>
+          <w:color w:val="D4D4D4"/>
+          <w:sz w:val="18"/>
+          <w:szCs w:val="24"/>
+        </w:rPr>
+        <w:t>==</w:t>
+      </w:r>
+      <w:r>
+        <w:rPr>
+          <w:rFonts w:ascii="Consolas" w:eastAsia="Times New Roman" w:hAnsi="Consolas" w:cs="Times New Roman"/>
+          <w:color w:val="B5CEA8"/>
+          <w:sz w:val="18"/>
+          <w:szCs w:val="24"/>
+        </w:rPr>
+        <w:t>19.9.0</w:t>
+      </w:r>
+    </w:p>
+    <w:p>
+      <w:pPr>
+        <w:shd w:val="clear" w:color="auto" w:fill="1E1E1E"/>
+        <w:spacing w:after="0" w:line="330" w:lineRule="atLeast"/>
+        <w:rPr>
+          <w:rFonts w:ascii="Consolas" w:eastAsia="Times New Roman" w:hAnsi="Consolas" w:cs="Times New Roman"/>
+          <w:color w:val="D4D4D4"/>
+          <w:sz w:val="18"/>
+          <w:szCs w:val="24"/>
+        </w:rPr>
+      </w:pPr>
+      <w:proofErr w:type="spellStart"/>
+      <w:r>
+        <w:rPr>
+          <w:rFonts w:ascii="Consolas" w:eastAsia="Times New Roman" w:hAnsi="Consolas" w:cs="Times New Roman"/>
+          <w:color w:val="D4D4D4"/>
+          <w:sz w:val="18"/>
+          <w:szCs w:val="24"/>
+        </w:rPr>
+        <w:t>keras</w:t>
+      </w:r>
+      <w:proofErr w:type="spellEnd"/>
+      <w:r>
+        <w:rPr>
+          <w:rFonts w:ascii="Consolas" w:eastAsia="Times New Roman" w:hAnsi="Consolas" w:cs="Times New Roman"/>
+          <w:color w:val="D4D4D4"/>
+          <w:sz w:val="18"/>
+          <w:szCs w:val="24"/>
+        </w:rPr>
+        <w:t>==</w:t>
+      </w:r>
+      <w:r>
+        <w:rPr>
+          <w:rFonts w:ascii="Consolas" w:eastAsia="Times New Roman" w:hAnsi="Consolas" w:cs="Times New Roman"/>
+          <w:color w:val="B5CEA8"/>
+          <w:sz w:val="18"/>
+          <w:szCs w:val="24"/>
+        </w:rPr>
+        <w:t>2.2.5</w:t>
+      </w:r>
+    </w:p>
+    <w:p>
+      <w:pPr>
+        <w:shd w:val="clear" w:color="auto" w:fill="1E1E1E"/>
+        <w:spacing w:after="0" w:line="330" w:lineRule="atLeast"/>
+        <w:rPr>
+          <w:rFonts w:ascii="Consolas" w:eastAsia="Times New Roman" w:hAnsi="Consolas" w:cs="Times New Roman"/>
+          <w:color w:val="D4D4D4"/>
+          <w:sz w:val="18"/>
+          <w:szCs w:val="24"/>
+        </w:rPr>
+      </w:pPr>
+      <w:proofErr w:type="spellStart"/>
+      <w:r>
+        <w:rPr>
+          <w:rFonts w:ascii="Consolas" w:eastAsia="Times New Roman" w:hAnsi="Consolas" w:cs="Times New Roman"/>
+          <w:color w:val="D4D4D4"/>
+          <w:sz w:val="18"/>
+          <w:szCs w:val="24"/>
+        </w:rPr>
+        <w:t>tensorflow</w:t>
+      </w:r>
+      <w:proofErr w:type="spellEnd"/>
+      <w:r>
+        <w:rPr>
+          <w:rFonts w:ascii="Consolas" w:eastAsia="Times New Roman" w:hAnsi="Consolas" w:cs="Times New Roman"/>
+          <w:color w:val="D4D4D4"/>
+          <w:sz w:val="18"/>
+          <w:szCs w:val="24"/>
+        </w:rPr>
+        <w:t>==</w:t>
+      </w:r>
+      <w:r>
+        <w:rPr>
+          <w:rFonts w:ascii="Consolas" w:eastAsia="Times New Roman" w:hAnsi="Consolas" w:cs="Times New Roman"/>
+          <w:color w:val="B5CEA8"/>
+          <w:sz w:val="18"/>
+          <w:szCs w:val="24"/>
+        </w:rPr>
+        <w:t>1.13.1</w:t>
+      </w:r>
+    </w:p>
+    <w:p>
+      <w:pPr>
+        <w:shd w:val="clear" w:color="auto" w:fill="1E1E1E"/>
+        <w:spacing w:after="0" w:line="330" w:lineRule="atLeast"/>
+        <w:rPr>
+          <w:rFonts w:ascii="Consolas" w:eastAsia="Times New Roman" w:hAnsi="Consolas" w:cs="Times New Roman"/>
+          <w:color w:val="D4D4D4"/>
+          <w:sz w:val="18"/>
+          <w:szCs w:val="24"/>
+        </w:rPr>
+      </w:pPr>
+      <w:proofErr w:type="spellStart"/>
+      <w:r>
+        <w:rPr>
+          <w:rFonts w:ascii="Consolas" w:eastAsia="Times New Roman" w:hAnsi="Consolas" w:cs="Times New Roman"/>
+          <w:color w:val="D4D4D4"/>
+          <w:sz w:val="18"/>
+          <w:szCs w:val="24"/>
+        </w:rPr>
+        <w:t>tensorflow</w:t>
+      </w:r>
+      <w:proofErr w:type="spellEnd"/>
+      <w:r>
+        <w:rPr>
+          <w:rFonts w:ascii="Consolas" w:eastAsia="Times New Roman" w:hAnsi="Consolas" w:cs="Times New Roman"/>
+          <w:color w:val="D4D4D4"/>
+          <w:sz w:val="18"/>
+          <w:szCs w:val="24"/>
+        </w:rPr>
+        <w:t>-estimator==</w:t>
+      </w:r>
+      <w:r>
+        <w:rPr>
+          <w:rFonts w:ascii="Consolas" w:eastAsia="Times New Roman" w:hAnsi="Consolas" w:cs="Times New Roman"/>
+          <w:color w:val="B5CEA8"/>
+          <w:sz w:val="18"/>
+          <w:szCs w:val="24"/>
+        </w:rPr>
+        <w:t>1.13.0</w:t>
+      </w:r>
+    </w:p>
+    <w:p>
+      <w:pPr>
+        <w:shd w:val="clear" w:color="auto" w:fill="1E1E1E"/>
+        <w:spacing w:after="0" w:line="330" w:lineRule="atLeast"/>
+        <w:rPr>
+          <w:rFonts w:ascii="Consolas" w:eastAsia="Times New Roman" w:hAnsi="Consolas" w:cs="Times New Roman"/>
+          <w:color w:val="D4D4D4"/>
+          <w:sz w:val="18"/>
+          <w:szCs w:val="24"/>
+        </w:rPr>
+      </w:pPr>
+      <w:r>
+        <w:rPr>
+          <w:rFonts w:ascii="Consolas" w:eastAsia="Times New Roman" w:hAnsi="Consolas" w:cs="Times New Roman"/>
+          <w:color w:val="D4D4D4"/>
+          <w:sz w:val="18"/>
+          <w:szCs w:val="24"/>
+        </w:rPr>
+        <w:t>Pillow==</w:t>
+      </w:r>
+      <w:r>
+        <w:rPr>
+          <w:rFonts w:ascii="Consolas" w:eastAsia="Times New Roman" w:hAnsi="Consolas" w:cs="Times New Roman"/>
+          <w:color w:val="B5CEA8"/>
+          <w:sz w:val="18"/>
+          <w:szCs w:val="24"/>
+        </w:rPr>
+        <w:t>5.1.0</w:t>
+      </w:r>
+    </w:p>
+    <w:p>
+      <w:pPr>
+        <w:spacing w:after="0"/>
+      </w:pPr>
+    </w:p>
+    <w:p>
+      <w:pPr>
+        <w:spacing w:after="0"/>
+      </w:pPr>
     </w:p>
     <w:p>
       <w:pPr>
@@ -250,6 +790,11 @@
       <w:r>
         <w:t>That is all!!!</w:t>
       </w:r>
+    </w:p>
+    <w:p>
+      <w:pPr>
+        <w:spacing w:after="0"/>
+      </w:pPr>
     </w:p>
     <w:sectPr>
       <w:pgSz w:w="12240" w:h="15840"/>

</xml_diff>